<commit_message>
New analysis strategy described (PMM). Plus, yesterdays work on reporting.
</commit_message>
<xml_diff>
--- a/R/MS_Main_Control.docx
+++ b/R/MS_Main_Control.docx
@@ -1475,7 +1475,7 @@
               <w:jc w:val="left"/>
             </w:pPr>
             <w:r>
-              <w:t xml:space="preserve">Normal, MCI, Dementia (actuarial)</w:t>
+              <w:t xml:space="preserve">Normal, MCI, Dementia (Langa-Weir)</w:t>
             </w:r>
           </w:p>
         </w:tc>
@@ -1516,7 +1516,7 @@
               <w:t xml:space="preserve"> </w:t>
             </w:r>
             <w:r>
-              <w:t xml:space="preserve">=0.33</w:t>
+              <w:t xml:space="preserve">=0.38</w:t>
             </w:r>
           </w:p>
         </w:tc>
@@ -1596,7 +1596,7 @@
               <w:jc w:val="left"/>
             </w:pPr>
             <w:r>
-              <w:t xml:space="preserve">Normal, MCI, Dementia (Langa-Weir)</w:t>
+              <w:t xml:space="preserve">Normal, MCI, Dementia (actuarial)</w:t>
             </w:r>
           </w:p>
         </w:tc>
@@ -1637,7 +1637,7 @@
               <w:t xml:space="preserve"> </w:t>
             </w:r>
             <w:r>
-              <w:t xml:space="preserve">=?</w:t>
+              <w:t xml:space="preserve">=0.33</w:t>
             </w:r>
           </w:p>
         </w:tc>
@@ -2355,7 +2355,7 @@
               <w:jc w:val="left"/>
             </w:pPr>
             <w:r>
-              <w:t xml:space="preserve">Kasper et al (2013)</w:t>
+              <w:t xml:space="preserve">This paper (2026)</w:t>
             </w:r>
           </w:p>
         </w:tc>
@@ -2367,7 +2367,7 @@
               <w:jc w:val="left"/>
             </w:pPr>
             <w:r>
-              <w:t xml:space="preserve">ADAMS subsample (N=121)</w:t>
+              <w:t xml:space="preserve">HRS Core (HCAP validation, N=50)</w:t>
             </w:r>
           </w:p>
         </w:tc>
@@ -2379,7 +2379,7 @@
               <w:jc w:val="left"/>
             </w:pPr>
             <w:r>
-              <w:t xml:space="preserve">Probable dementia (NHATS algorithm)</w:t>
+              <w:t xml:space="preserve">Dementia (Langa-Weir)</w:t>
             </w:r>
           </w:p>
         </w:tc>
@@ -2391,7 +2391,7 @@
               <w:jc w:val="left"/>
             </w:pPr>
             <w:r>
-              <w:t xml:space="preserve">ADAMS Consensus</w:t>
+              <w:t xml:space="preserve">HRS/HCAP Consensus</w:t>
             </w:r>
           </w:p>
         </w:tc>
@@ -2411,7 +2411,7 @@
               <w:t xml:space="preserve"> </w:t>
             </w:r>
             <w:r>
-              <w:t xml:space="preserve">=0.53</w:t>
+              <w:t xml:space="preserve">=0.66</w:t>
             </w:r>
           </w:p>
         </w:tc>
@@ -2457,7 +2457,7 @@
               <w:jc w:val="center"/>
             </w:pPr>
             <w:r>
-              <w:t xml:space="preserve">PPV=0.69</w:t>
+              <w:t xml:space="preserve">PPV=0.71</w:t>
             </w:r>
           </w:p>
         </w:tc>
@@ -2503,7 +2503,7 @@
               <w:jc w:val="center"/>
             </w:pPr>
             <w:r>
-              <w:t xml:space="preserve">SN=0.66</w:t>
+              <w:t xml:space="preserve">SN=0.65</w:t>
             </w:r>
           </w:p>
         </w:tc>
@@ -2559,7 +2559,7 @@
               <w:jc w:val="left"/>
             </w:pPr>
             <w:r>
-              <w:t xml:space="preserve">This paper (2026)</w:t>
+              <w:t xml:space="preserve">Kasper et al (2013)</w:t>
             </w:r>
           </w:p>
         </w:tc>
@@ -2571,7 +2571,7 @@
               <w:jc w:val="left"/>
             </w:pPr>
             <w:r>
-              <w:t xml:space="preserve">HRS Core (HCAP validation, N=50)</w:t>
+              <w:t xml:space="preserve">ADAMS subsample (N=121)</w:t>
             </w:r>
           </w:p>
         </w:tc>
@@ -2583,7 +2583,7 @@
               <w:jc w:val="left"/>
             </w:pPr>
             <w:r>
-              <w:t xml:space="preserve">Dementia (Langa-Weir)</w:t>
+              <w:t xml:space="preserve">Probable dementia (NHATS algorithm)</w:t>
             </w:r>
           </w:p>
         </w:tc>
@@ -2595,7 +2595,7 @@
               <w:jc w:val="left"/>
             </w:pPr>
             <w:r>
-              <w:t xml:space="preserve">HRS/HCAP Consensus</w:t>
+              <w:t xml:space="preserve">ADAMS Consensus</w:t>
             </w:r>
           </w:p>
         </w:tc>
@@ -2606,8 +2606,108 @@
               <w:pStyle w:val="Compact"/>
               <w:jc w:val="center"/>
             </w:pPr>
-            <w:r>
-              <w:t xml:space="preserve">?</w:t>
+            <m:oMath>
+              <m:r>
+                <m:t>κ</m:t>
+              </m:r>
+            </m:oMath>
+            <w:r>
+              <w:t xml:space="preserve"> </w:t>
+            </w:r>
+            <w:r>
+              <w:t xml:space="preserve">=0.53</w:t>
+            </w:r>
+          </w:p>
+        </w:tc>
+      </w:tr>
+      <w:tr>
+        <w:tc>
+          <w:tcPr/>
+          <w:p>
+            <w:pPr>
+              <w:pStyle w:val="Compact"/>
+            </w:pPr>
+          </w:p>
+        </w:tc>
+        <w:tc>
+          <w:tcPr/>
+          <w:p>
+            <w:pPr>
+              <w:pStyle w:val="Compact"/>
+            </w:pPr>
+          </w:p>
+        </w:tc>
+        <w:tc>
+          <w:tcPr/>
+          <w:p>
+            <w:pPr>
+              <w:pStyle w:val="Compact"/>
+            </w:pPr>
+          </w:p>
+        </w:tc>
+        <w:tc>
+          <w:tcPr/>
+          <w:p>
+            <w:pPr>
+              <w:pStyle w:val="Compact"/>
+            </w:pPr>
+          </w:p>
+        </w:tc>
+        <w:tc>
+          <w:tcPr/>
+          <w:p>
+            <w:pPr>
+              <w:pStyle w:val="Compact"/>
+              <w:jc w:val="center"/>
+            </w:pPr>
+            <w:r>
+              <w:t xml:space="preserve">PPV=0.69</w:t>
+            </w:r>
+          </w:p>
+        </w:tc>
+      </w:tr>
+      <w:tr>
+        <w:tc>
+          <w:tcPr/>
+          <w:p>
+            <w:pPr>
+              <w:pStyle w:val="Compact"/>
+            </w:pPr>
+          </w:p>
+        </w:tc>
+        <w:tc>
+          <w:tcPr/>
+          <w:p>
+            <w:pPr>
+              <w:pStyle w:val="Compact"/>
+            </w:pPr>
+          </w:p>
+        </w:tc>
+        <w:tc>
+          <w:tcPr/>
+          <w:p>
+            <w:pPr>
+              <w:pStyle w:val="Compact"/>
+            </w:pPr>
+          </w:p>
+        </w:tc>
+        <w:tc>
+          <w:tcPr/>
+          <w:p>
+            <w:pPr>
+              <w:pStyle w:val="Compact"/>
+            </w:pPr>
+          </w:p>
+        </w:tc>
+        <w:tc>
+          <w:tcPr/>
+          <w:p>
+            <w:pPr>
+              <w:pStyle w:val="Compact"/>
+              <w:jc w:val="center"/>
+            </w:pPr>
+            <w:r>
+              <w:t xml:space="preserve">SN=0.66</w:t>
             </w:r>
           </w:p>
         </w:tc>

</xml_diff>